<commit_message>
Cambios finales en documentación para entrega
</commit_message>
<xml_diff>
--- a/Editables/ManualTecnico.docx
+++ b/Editables/ManualTecnico.docx
@@ -707,7 +707,6 @@
           <w:lang w:eastAsia="es-MX"/>
         </w:rPr>
       </w:pPr>
-      <w:proofErr w:type="spellStart"/>
       <w:r>
         <w:rPr>
           <w:rFonts w:ascii="Times New Roman" w:eastAsia="Times New Roman" w:hAnsi="Times New Roman" w:cs="Times New Roman"/>
@@ -718,20 +717,7 @@
           <w:szCs w:val="34"/>
           <w:lang w:eastAsia="es-MX"/>
         </w:rPr>
-        <w:t>Najera</w:t>
-      </w:r>
-      <w:proofErr w:type="spellEnd"/>
-      <w:r>
-        <w:rPr>
-          <w:rFonts w:ascii="Times New Roman" w:eastAsia="Times New Roman" w:hAnsi="Times New Roman" w:cs="Times New Roman"/>
-          <w:b/>
-          <w:bCs/>
-          <w:color w:val="000000"/>
-          <w:sz w:val="34"/>
-          <w:szCs w:val="34"/>
-          <w:lang w:eastAsia="es-MX"/>
-        </w:rPr>
-        <w:t xml:space="preserve"> Noyola Karla Andrea</w:t>
+        <w:t>Najera Noyola Karla Andrea</w:t>
       </w:r>
       <w:r>
         <w:br w:type="page"/>
@@ -740,6 +726,7 @@
     <w:p>
       <w:pPr>
         <w:pStyle w:val="Ttulo1"/>
+        <w:jc w:val="both"/>
       </w:pPr>
       <w:r>
         <w:lastRenderedPageBreak/>
@@ -841,6 +828,7 @@
     <w:p>
       <w:pPr>
         <w:pStyle w:val="Ttulo1"/>
+        <w:jc w:val="both"/>
       </w:pPr>
       <w:r>
         <w:t>Requisitos</w:t>
@@ -868,6 +856,7 @@
           <w:ilvl w:val="0"/>
           <w:numId w:val="1"/>
         </w:numPr>
+        <w:jc w:val="both"/>
       </w:pPr>
       <w:r>
         <w:t xml:space="preserve">Una computadora con </w:t>
@@ -895,6 +884,7 @@
           <w:ilvl w:val="0"/>
           <w:numId w:val="1"/>
         </w:numPr>
+        <w:jc w:val="both"/>
       </w:pPr>
       <w:r>
         <w:t>Visual Studio en sus versiones 2017 o 2019.</w:t>
@@ -910,6 +900,7 @@
           <w:ilvl w:val="0"/>
           <w:numId w:val="1"/>
         </w:numPr>
+        <w:jc w:val="both"/>
       </w:pPr>
       <w:r>
         <w:t xml:space="preserve">El </w:t>
@@ -954,6 +945,7 @@
     </w:p>
     <w:p>
       <w:pPr>
+        <w:jc w:val="both"/>
         <w:rPr>
           <w:rFonts w:asciiTheme="majorHAnsi" w:eastAsiaTheme="majorEastAsia" w:hAnsiTheme="majorHAnsi" w:cstheme="majorBidi"/>
           <w:color w:val="2F5496" w:themeColor="accent1" w:themeShade="BF"/>
@@ -968,6 +960,7 @@
     <w:p>
       <w:pPr>
         <w:pStyle w:val="Ttulo1"/>
+        <w:jc w:val="both"/>
       </w:pPr>
       <w:r>
         <w:lastRenderedPageBreak/>
@@ -990,6 +983,9 @@
       </w:r>
     </w:p>
     <w:p>
+      <w:pPr>
+        <w:jc w:val="both"/>
+      </w:pPr>
       <w:r>
         <w:rPr>
           <w:b/>
@@ -1014,6 +1010,9 @@
       </w:r>
     </w:p>
     <w:p>
+      <w:pPr>
+        <w:jc w:val="both"/>
+      </w:pPr>
       <w:r>
         <w:t>Abrir V</w:t>
       </w:r>
@@ -1028,6 +1027,9 @@
       </w:r>
     </w:p>
     <w:p>
+      <w:pPr>
+        <w:jc w:val="both"/>
+      </w:pPr>
       <w:r>
         <w:t xml:space="preserve">Seleccionar </w:t>
       </w:r>
@@ -1121,6 +1123,9 @@
       </w:r>
     </w:p>
     <w:p>
+      <w:pPr>
+        <w:jc w:val="both"/>
+      </w:pPr>
       <w:r>
         <w:t>Se mostrará la siguiente pantalla.</w:t>
       </w:r>
@@ -1130,6 +1135,9 @@
         <w:jc w:val="center"/>
       </w:pPr>
       <w:r>
+        <w:rPr>
+          <w:noProof/>
+        </w:rPr>
         <w:drawing>
           <wp:inline distT="0" distB="0" distL="0" distR="0" wp14:anchorId="27E8A009" wp14:editId="13E50EC6">
             <wp:extent cx="5036820" cy="2577110"/>
@@ -1168,6 +1176,9 @@
       </w:r>
     </w:p>
     <w:p>
+      <w:pPr>
+        <w:jc w:val="both"/>
+      </w:pPr>
       <w:r>
         <w:t xml:space="preserve">Copiar el enlace del repositorio en el recuadro que dice </w:t>
       </w:r>
@@ -1184,14 +1195,7 @@
           <w:b/>
           <w:bCs/>
         </w:rPr>
-        <w:t>Ubicación del</w:t>
-      </w:r>
-      <w:r>
-        <w:rPr>
-          <w:b/>
-          <w:bCs/>
-        </w:rPr>
-        <w:t xml:space="preserve"> repositorio</w:t>
+        <w:t>Ubicación del repositorio</w:t>
       </w:r>
       <w:r>
         <w:rPr>
@@ -1245,6 +1249,9 @@
       </w:r>
     </w:p>
     <w:p>
+      <w:pPr>
+        <w:jc w:val="both"/>
+      </w:pPr>
       <w:r>
         <w:t xml:space="preserve">El enlace del repositorio es </w:t>
       </w:r>
@@ -1265,12 +1272,21 @@
       </w:r>
     </w:p>
     <w:p>
+      <w:pPr>
+        <w:jc w:val="both"/>
+      </w:pPr>
       <w:r>
         <w:t>Si todo se introdujo correctamente, se tendrá una pantalla como la siguiente:</w:t>
       </w:r>
     </w:p>
     <w:p>
-      <w:r>
+      <w:pPr>
+        <w:jc w:val="center"/>
+      </w:pPr>
+      <w:r>
+        <w:rPr>
+          <w:noProof/>
+        </w:rPr>
         <w:lastRenderedPageBreak/>
         <w:drawing>
           <wp:inline distT="0" distB="0" distL="0" distR="0" wp14:anchorId="07EE7DDE" wp14:editId="679B73B5">
@@ -1310,6 +1326,9 @@
       </w:r>
     </w:p>
     <w:p>
+      <w:pPr>
+        <w:jc w:val="both"/>
+      </w:pPr>
       <w:r>
         <w:t>Tras esperar a la descarga del proyecto, se procede a hacer la configuración inicial</w:t>
       </w:r>
@@ -1318,6 +1337,9 @@
       </w:r>
     </w:p>
     <w:p>
+      <w:pPr>
+        <w:jc w:val="both"/>
+      </w:pPr>
       <w:r>
         <w:t xml:space="preserve">En el explorador de soluciones, procedemos a hacer doble </w:t>
       </w:r>
@@ -1363,7 +1385,13 @@
       </w:r>
     </w:p>
     <w:p>
-      <w:r>
+      <w:pPr>
+        <w:jc w:val="center"/>
+      </w:pPr>
+      <w:r>
+        <w:rPr>
+          <w:noProof/>
+        </w:rPr>
         <w:drawing>
           <wp:inline distT="0" distB="0" distL="0" distR="0" wp14:anchorId="360354BA" wp14:editId="3075D25E">
             <wp:extent cx="1546860" cy="1120140"/>
@@ -1409,12 +1437,21 @@
       </w:r>
     </w:p>
     <w:p>
+      <w:pPr>
+        <w:jc w:val="both"/>
+      </w:pPr>
       <w:r>
         <w:t>Se tendrá la siguiente pantalla en el explorador de soluciones:</w:t>
       </w:r>
     </w:p>
     <w:p>
-      <w:r>
+      <w:pPr>
+        <w:jc w:val="center"/>
+      </w:pPr>
+      <w:r>
+        <w:rPr>
+          <w:noProof/>
+        </w:rPr>
         <w:drawing>
           <wp:inline distT="0" distB="0" distL="0" distR="0" wp14:anchorId="0703F298" wp14:editId="70A43E8E">
             <wp:extent cx="1691640" cy="1697510"/>
@@ -1460,10 +1497,16 @@
       </w:r>
     </w:p>
     <w:p>
+      <w:pPr>
+        <w:jc w:val="both"/>
+      </w:pPr>
       <w:r>
         <w:t xml:space="preserve">Nos aseguramos de que en la parte de arriba diga </w:t>
       </w:r>
       <w:r>
+        <w:rPr>
+          <w:noProof/>
+        </w:rPr>
         <w:drawing>
           <wp:inline distT="0" distB="0" distL="0" distR="0" wp14:anchorId="7319C9DE" wp14:editId="3A18D4D6">
             <wp:extent cx="1447800" cy="271077"/>
@@ -1508,7 +1551,13 @@
       </w:r>
     </w:p>
     <w:p>
-      <w:r>
+      <w:pPr>
+        <w:jc w:val="center"/>
+      </w:pPr>
+      <w:r>
+        <w:rPr>
+          <w:noProof/>
+        </w:rPr>
         <w:drawing>
           <wp:inline distT="0" distB="0" distL="0" distR="0" wp14:anchorId="2B70C1D5" wp14:editId="1FC8CB11">
             <wp:extent cx="1501270" cy="571550"/>
@@ -1547,6 +1596,9 @@
       </w:r>
     </w:p>
     <w:p>
+      <w:pPr>
+        <w:jc w:val="both"/>
+      </w:pPr>
       <w:r>
         <w:lastRenderedPageBreak/>
         <w:t xml:space="preserve">Si no es el caso, hacemos </w:t>
@@ -1567,6 +1619,9 @@
         <w:jc w:val="center"/>
       </w:pPr>
       <w:r>
+        <w:rPr>
+          <w:noProof/>
+        </w:rPr>
         <w:drawing>
           <wp:inline distT="0" distB="0" distL="0" distR="0" wp14:anchorId="5626B60D" wp14:editId="7AB1D5AA">
             <wp:extent cx="5288280" cy="417055"/>
@@ -1605,6 +1660,9 @@
       </w:r>
     </w:p>
     <w:p>
+      <w:pPr>
+        <w:jc w:val="both"/>
+      </w:pPr>
       <w:r>
         <w:t>Y procedemos a buscar los archivos mencionados antes</w:t>
       </w:r>
@@ -1620,6 +1678,9 @@
         <w:jc w:val="center"/>
       </w:pPr>
       <w:r>
+        <w:rPr>
+          <w:noProof/>
+        </w:rPr>
         <w:drawing>
           <wp:inline distT="0" distB="0" distL="0" distR="0" wp14:anchorId="503B3A36" wp14:editId="17803BC3">
             <wp:extent cx="4304131" cy="1176655"/>
@@ -1666,6 +1727,7 @@
     </w:p>
     <w:p>
       <w:pPr>
+        <w:jc w:val="both"/>
         <w:rPr>
           <w:rFonts w:cstheme="minorHAnsi"/>
         </w:rPr>
@@ -1729,7 +1791,7 @@
           <w:b/>
           <w:bCs/>
         </w:rPr>
-        <w:t>P</w:t>
+        <w:t>Propiedades</w:t>
       </w:r>
       <w:r>
         <w:rPr>
@@ -1737,29 +1799,26 @@
           <w:b/>
           <w:bCs/>
         </w:rPr>
-        <w:t>ropiedades</w:t>
+        <w:t>»</w:t>
       </w:r>
       <w:r>
         <w:rPr>
           <w:rFonts w:cstheme="minorHAnsi"/>
-          <w:b/>
-          <w:bCs/>
-        </w:rPr>
-        <w:t>»</w:t>
-      </w:r>
-      <w:r>
-        <w:rPr>
-          <w:rFonts w:cstheme="minorHAnsi"/>
         </w:rPr>
         <w:t>.</w:t>
       </w:r>
     </w:p>
     <w:p>
-      <w:r>
-        <w:lastRenderedPageBreak/>
+      <w:pPr>
+        <w:jc w:val="center"/>
+      </w:pPr>
+      <w:r>
+        <w:rPr>
+          <w:noProof/>
+        </w:rPr>
         <w:drawing>
-          <wp:inline distT="0" distB="0" distL="0" distR="0" wp14:anchorId="011F7127" wp14:editId="681DAC50">
-            <wp:extent cx="4669292" cy="5547360"/>
+          <wp:inline distT="0" distB="0" distL="0" distR="0" wp14:anchorId="011F7127" wp14:editId="7898EC21">
+            <wp:extent cx="4366008" cy="5187043"/>
             <wp:effectExtent l="0" t="0" r="0" b="0"/>
             <wp:docPr id="25" name="Imagen 25" descr="Captura de pantalla de un celular&#10;&#10;Descripción generada automáticamente"/>
             <wp:cNvGraphicFramePr>
@@ -1781,7 +1840,7 @@
                   <pic:spPr>
                     <a:xfrm>
                       <a:off x="0" y="0"/>
-                      <a:ext cx="4671336" cy="5549788"/>
+                      <a:ext cx="4387536" cy="5212619"/>
                     </a:xfrm>
                     <a:prstGeom prst="rect">
                       <a:avLst/>
@@ -1795,7 +1854,11 @@
       </w:r>
     </w:p>
     <w:p>
-      <w:r>
+      <w:pPr>
+        <w:jc w:val="both"/>
+      </w:pPr>
+      <w:r>
+        <w:lastRenderedPageBreak/>
         <w:t xml:space="preserve">En la nueva ventana, en la parte de arriba, nos aseguramos de que salga </w:t>
       </w:r>
       <w:proofErr w:type="spellStart"/>
@@ -1808,7 +1871,13 @@
       </w:r>
     </w:p>
     <w:p>
-      <w:r>
+      <w:pPr>
+        <w:jc w:val="center"/>
+      </w:pPr>
+      <w:r>
+        <w:rPr>
+          <w:noProof/>
+        </w:rPr>
         <w:drawing>
           <wp:inline distT="0" distB="0" distL="0" distR="0" wp14:anchorId="60DAF6D2" wp14:editId="4B3BB85F">
             <wp:extent cx="5380186" cy="426757"/>
@@ -1847,6 +1916,9 @@
       </w:r>
     </w:p>
     <w:p>
+      <w:pPr>
+        <w:jc w:val="both"/>
+      </w:pPr>
       <w:r>
         <w:t>Vamos hacia C/C++</w:t>
       </w:r>
@@ -1866,8 +1938,13 @@
       </w:r>
     </w:p>
     <w:p>
-      <w:r>
-        <w:lastRenderedPageBreak/>
+      <w:pPr>
+        <w:jc w:val="center"/>
+      </w:pPr>
+      <w:r>
+        <w:rPr>
+          <w:noProof/>
+        </w:rPr>
         <w:drawing>
           <wp:inline distT="0" distB="0" distL="0" distR="0" wp14:anchorId="0F9673C6" wp14:editId="19E43F82">
             <wp:extent cx="5364945" cy="1569856"/>
@@ -1906,6 +1983,9 @@
       </w:r>
     </w:p>
     <w:p>
+      <w:pPr>
+        <w:jc w:val="both"/>
+      </w:pPr>
       <w:r>
         <w:t>Vamos hacia Vinculador &gt; General. Nos aseguramos nuevamente de que en “Directorios de bibliotecas adicionales” diga “</w:t>
       </w:r>
@@ -1919,7 +1999,13 @@
       </w:r>
     </w:p>
     <w:p>
-      <w:r>
+      <w:pPr>
+        <w:jc w:val="center"/>
+      </w:pPr>
+      <w:r>
+        <w:rPr>
+          <w:noProof/>
+        </w:rPr>
         <w:drawing>
           <wp:inline distT="0" distB="0" distL="0" distR="0" wp14:anchorId="774AE6E9" wp14:editId="0F895E2D">
             <wp:extent cx="4244708" cy="2042337"/>
@@ -1958,28 +2044,40 @@
       </w:r>
     </w:p>
     <w:p>
-      <w:r>
-        <w:t>Vamos a Vinculador &gt; Entrada. Copiamos el siguiente texto entre comillas (NO COPIAR LAS COMILLAS): “</w:t>
+      <w:pPr>
+        <w:jc w:val="both"/>
+      </w:pPr>
+      <w:r>
+        <w:t>Vamos a Vinculador &gt; Entrada. Copiamos el siguiente texto entre comillas (NO COPIAR LAS COMILLAS</w:t>
       </w:r>
       <w:proofErr w:type="gramStart"/>
       <w:r>
-        <w:t>SDL2.lib;SDL2main.lib</w:t>
+        <w:t>):“</w:t>
       </w:r>
       <w:proofErr w:type="gramEnd"/>
       <w:r>
-        <w:t>;assimp-vc141-mtd.lib;opengl32.lib;glfw3.lib;kernel32.lib;user32.lib;gdi32.lib;winspool.lib;comdlg32.lib;advapi32.lib;shell32.lib;ole32.lib;oleaut32.lib;uuid.lib;odbc32.lib;odbccp32.lib;%(AdditionalDependencies)</w:t>
+        <w:t>SDL2.lib;SDL2main.lib;assimp-vc141-mtd.lib;opengl32.lib;glfw3.lib;kernel32.lib;user32.lib;gdi32.lib;winspool.lib;comdlg32.lib;advapi32.lib;shell32.lib;ole32.lib;oleaut32.lib;uuid.lib;odbc32.lib;odbccp32.lib;%(AdditionalDependencies)</w:t>
       </w:r>
       <w:r>
         <w:t>”</w:t>
       </w:r>
     </w:p>
     <w:p>
+      <w:pPr>
+        <w:jc w:val="both"/>
+      </w:pPr>
       <w:r>
         <w:t>En Dependencias adicionales pegamos y reemplazamos todo el texto con el copiado antes.</w:t>
       </w:r>
     </w:p>
     <w:p>
-      <w:r>
+      <w:pPr>
+        <w:jc w:val="center"/>
+      </w:pPr>
+      <w:r>
+        <w:rPr>
+          <w:noProof/>
+        </w:rPr>
         <w:drawing>
           <wp:inline distT="0" distB="0" distL="0" distR="0" wp14:anchorId="7ACE5D51" wp14:editId="44F5EDC7">
             <wp:extent cx="5612130" cy="1226820"/>
@@ -2018,7 +2116,11 @@
       </w:r>
     </w:p>
     <w:p>
-      <w:r>
+      <w:pPr>
+        <w:jc w:val="both"/>
+      </w:pPr>
+      <w:r>
+        <w:lastRenderedPageBreak/>
         <w:t xml:space="preserve">Dar </w:t>
       </w:r>
       <w:proofErr w:type="spellStart"/>
@@ -2032,13 +2134,10 @@
         <w:t xml:space="preserve"> en el botón “Aceptar”.</w:t>
       </w:r>
     </w:p>
-    <w:p/>
-    <w:p/>
-    <w:p/>
-    <w:p/>
-    <w:p/>
-    <w:p/>
-    <w:p>
+    <w:p>
+      <w:pPr>
+        <w:jc w:val="both"/>
+      </w:pPr>
       <w:r>
         <w:t>El proyecto ya cuenta con todo lo necesario para ejecutarse. Ahora, en la parte de arriba, simplemente da</w:t>
       </w:r>
@@ -2123,6 +2222,9 @@
       </w:r>
     </w:p>
     <w:p>
+      <w:pPr>
+        <w:jc w:val="both"/>
+      </w:pPr>
       <w:r>
         <w:t>Si siguió correctamente todos los pasos hasta el momento, e</w:t>
       </w:r>
@@ -2138,8 +2240,93 @@
       <w:r>
         <w:t xml:space="preserve"> </w:t>
       </w:r>
-      <w:r>
-        <w:t>¡Buen trabajo!</w:t>
+    </w:p>
+    <w:p>
+      <w:pPr>
+        <w:pStyle w:val="Ttulo1"/>
+        <w:jc w:val="both"/>
+      </w:pPr>
+      <w:r>
+        <w:t>Ejecución desde el archivo .exe</w:t>
+      </w:r>
+    </w:p>
+    <w:p>
+      <w:pPr>
+        <w:jc w:val="both"/>
+      </w:pPr>
+      <w:r>
+        <w:t xml:space="preserve">Una vez descargado todo el repositorio desde GitHub, es posible correr simplemente el ejecutable del proyecto. </w:t>
+      </w:r>
+    </w:p>
+    <w:p>
+      <w:pPr>
+        <w:jc w:val="both"/>
+      </w:pPr>
+      <w:r>
+        <w:t xml:space="preserve">Para ello, </w:t>
+      </w:r>
+      <w:r>
+        <w:t xml:space="preserve">dentro de la carpeta </w:t>
+      </w:r>
+      <w:proofErr w:type="spellStart"/>
+      <w:r>
+        <w:t>ProyectoCG</w:t>
+      </w:r>
+      <w:proofErr w:type="spellEnd"/>
+      <w:r>
+        <w:t xml:space="preserve"> dar </w:t>
+      </w:r>
+      <w:proofErr w:type="spellStart"/>
+      <w:proofErr w:type="gramStart"/>
+      <w:r>
+        <w:t>click</w:t>
+      </w:r>
+      <w:proofErr w:type="spellEnd"/>
+      <w:proofErr w:type="gramEnd"/>
+      <w:r>
+        <w:t xml:space="preserve"> en ProyectoCG.exe y esperar a que el programa sea ejecutado. Cabe destacar que la música de fondo inicia antes de que sea cargada la vista. </w:t>
+      </w:r>
+    </w:p>
+    <w:p>
+      <w:pPr>
+        <w:jc w:val="center"/>
+      </w:pPr>
+      <w:r>
+        <w:drawing>
+          <wp:inline distT="0" distB="0" distL="0" distR="0" wp14:anchorId="20696C7B" wp14:editId="4C5CDCE9">
+            <wp:extent cx="5612130" cy="968375"/>
+            <wp:effectExtent l="0" t="0" r="7620" b="3175"/>
+            <wp:docPr id="2" name="Imagen 2" descr="Interfaz de usuario gráfica, Texto, Aplicación&#10;&#10;Descripción generada automáticamente"/>
+            <wp:cNvGraphicFramePr>
+              <a:graphicFrameLocks xmlns:a="http://schemas.openxmlformats.org/drawingml/2006/main" noChangeAspect="1"/>
+            </wp:cNvGraphicFramePr>
+            <a:graphic xmlns:a="http://schemas.openxmlformats.org/drawingml/2006/main">
+              <a:graphicData uri="http://schemas.openxmlformats.org/drawingml/2006/picture">
+                <pic:pic xmlns:pic="http://schemas.openxmlformats.org/drawingml/2006/picture">
+                  <pic:nvPicPr>
+                    <pic:cNvPr id="2" name="Imagen 2" descr="Interfaz de usuario gráfica, Texto, Aplicación&#10;&#10;Descripción generada automáticamente"/>
+                    <pic:cNvPicPr/>
+                  </pic:nvPicPr>
+                  <pic:blipFill>
+                    <a:blip r:embed="rId25"/>
+                    <a:stretch>
+                      <a:fillRect/>
+                    </a:stretch>
+                  </pic:blipFill>
+                  <pic:spPr>
+                    <a:xfrm>
+                      <a:off x="0" y="0"/>
+                      <a:ext cx="5612130" cy="968375"/>
+                    </a:xfrm>
+                    <a:prstGeom prst="rect">
+                      <a:avLst/>
+                    </a:prstGeom>
+                  </pic:spPr>
+                </pic:pic>
+              </a:graphicData>
+            </a:graphic>
+          </wp:inline>
+        </w:drawing>
       </w:r>
     </w:p>
     <w:sectPr>

</xml_diff>